<commit_message>
('content = ', None)
</commit_message>
<xml_diff>
--- a/result.docx
+++ b/result.docx
@@ -122,49 +122,49 @@
     <w:p>
       <w:r>
         <w:tab/>
-        <w:t>Сжимающая нагрузка на голову сваи N: 2.0 тс</w:t>
+        <w:t>Сжимающая нагрузка на голову сваи N: 1.0 тс</w:t>
       </w:r>
     </w:p>
     <w:p>
       <w:r>
         <w:tab/>
-        <w:t>Выдергивающая нагрузка на сваю N: 1.0 тс</w:t>
+        <w:t>Выдергивающая нагрузка на сваю N: 2.0 тс</w:t>
       </w:r>
     </w:p>
     <w:p>
       <w:r>
         <w:tab/>
-        <w:t>Коэффициент надежности по нагрузке: для металла - 1.8, для бетона - 0</w:t>
+        <w:t>Коэффициент надежности по нагрузке: для металла - 1.1, для бетона - 0</w:t>
       </w:r>
     </w:p>
     <w:p>
       <w:r>
         <w:tab/>
-        <w:t>Собственный вес сваи ( металл ): 1.8 ∙ 0.416 тс = 0.749 тс</w:t>
+        <w:t>Собственный вес сваи ( металл ): 1.1 ∙ 0.416 тс = 0.458 тс</w:t>
       </w:r>
     </w:p>
     <w:p>
       <w:r>
         <w:tab/>
-        <w:t>Собственный вес сваи ( заполнение бетоном ): 0 ∙ 70.88 тс = 0.0 тс</w:t>
+        <w:t>Собственный вес сваи ( заполнение бетоном ): 0 ∙ 0.583 тс = 0.0 тс</w:t>
       </w:r>
     </w:p>
     <w:p>
       <w:r>
         <w:tab/>
-        <w:t>Собственный вес сваи: 0.749 тс + 0.0 тс = 0.749 тс</w:t>
+        <w:t>Собственный вес сваи: 0.458 тс + 0.0 тс = 0.458 тс</w:t>
       </w:r>
     </w:p>
     <w:p>
       <w:r>
         <w:tab/>
-        <w:t>Расчетная сжимающая нагрузка: Nс = 2.0 тс + 0.749 тс  = 2.749 тс</w:t>
+        <w:t>Расчетная сжимающая нагрузка: Nс = 1.0 тс + 0.458 тс  = 1.458 тс</w:t>
       </w:r>
     </w:p>
     <w:p>
       <w:r>
         <w:tab/>
-        <w:t>Расчетная выдергивающая нагрузка: Nв = 1.0 тс - 0.749 тс = 0.251 тс</w:t>
+        <w:t>Расчетная выдергивающая нагрузка: Nв = 2.0 тс - 0.458 тс = 1.542 тс</w:t>
       </w:r>
     </w:p>
     <w:p>
@@ -185,7 +185,7 @@
     <w:p>
       <w:r>
         <w:tab/>
-        <w:t>Среднее значение сопротивления грунта под наконечником зонда qs = 305.915 т⁄м2</w:t>
+        <w:t>Среднее значение сопротивления грунта под наконечником зонда qs = 611.83 т⁄м2</w:t>
       </w:r>
     </w:p>
     <w:p>
@@ -206,13 +206,13 @@
     <w:p>
       <w:r>
         <w:tab/>
-        <w:t>Сопротивление грунта на боковой поверхности зонда fi = 2.039 т⁄м2</w:t>
+        <w:t>Сопротивление грунта на боковой поверхности зонда fi = 0.102 т⁄м2</w:t>
       </w:r>
     </w:p>
     <w:p>
       <w:r>
         <w:tab/>
-        <w:t>Тип грунта - песчаный</w:t>
+        <w:t>Тип грунта - торф</w:t>
       </w:r>
     </w:p>
     <w:p>
@@ -227,13 +227,13 @@
     <w:p>
       <w:r>
         <w:tab/>
-        <w:t>Толщина грунта hi = 3.0 м</w:t>
+        <w:t>Толщина грунта hi = 5.0 м</w:t>
       </w:r>
     </w:p>
     <w:p>
       <w:r>
         <w:tab/>
-        <w:t>Сопротивление грунта на боковой поверхности зонда fi = 1.02 т⁄м2</w:t>
+        <w:t>Сопротивление грунта на боковой поверхности зонда fi = 2.039 т⁄м2</w:t>
       </w:r>
     </w:p>
     <w:p>
@@ -260,40 +260,13 @@
     <w:p>
       <w:r>
         <w:tab/>
-        <w:t>Сопротивление грунта на боковой поверхности зонда fi = 3.365 т⁄м2</w:t>
-      </w:r>
-    </w:p>
-    <w:p>
-      <w:r>
-        <w:tab/>
-        <w:t>Тип грунта - насыпь</w:t>
-      </w:r>
-    </w:p>
-    <w:p>
-      <w:r>
-        <w:rPr>
-          <w:rStyle w:val="IntenseEmphasis"/>
-          <w:b/>
-        </w:rPr>
-        <w:t>Слой №4:</w:t>
-      </w:r>
-    </w:p>
-    <w:p>
-      <w:r>
-        <w:tab/>
-        <w:t>Толщина грунта hi = 2.0 м</w:t>
-      </w:r>
-    </w:p>
-    <w:p>
-      <w:r>
-        <w:tab/>
         <w:t>Сопротивление грунта на боковой поверхности зонда fi = 3.059 т⁄м2</w:t>
       </w:r>
     </w:p>
     <w:p>
       <w:r>
         <w:tab/>
-        <w:t>Тип грунта - насыпь</w:t>
+        <w:t>Тип грунта - глинистый</w:t>
       </w:r>
     </w:p>
     <w:p>
@@ -370,12 +343,12 @@
         <w:jc w:val="center"/>
       </w:pPr>
       <w:r>
-        <w:t>слой № 1  -  0.750 ∙ 2.039 т⁄м2 ∙ 0.50 м = 0.7650 тс/м</w:t>
+        <w:t>слой № 1  -  1.000 ∙ 0.102 т⁄м2 ∙ 0.50 м = 0.0510 тс/м</w:t>
       </w:r>
     </w:p>
     <w:p>
       <w:r>
-        <w:t>∑ ( βi ∙ fsi ∙ hi ) = 0.765 тс/м = 0.765 тс/м</w:t>
+        <w:t>∑ ( βi ∙ fsi ∙ hi ) = 0.051 тс/м = 0.051 тс/м</w:t>
       </w:r>
     </w:p>
     <w:p>
@@ -387,108 +360,7 @@
           <w:rStyle w:val="IntenseEmphasis"/>
           <w:b/>
         </w:rPr>
-        <w:t>Fneg = 0.688 м ∙ 0.765 тс/м = 0.526 тс</w:t>
-      </w:r>
-    </w:p>
-    <w:p>
-      <w:r>
-        <w:t>7.2.12    В пределах длины погруженной части сваи залегают напластования торфа толщиной более 30 см и планировка территории подсыпкой. Отрицательное трение осадки грунтов расположенных выше подошвы наинизшего (в пределах длины погруженной части сваи) слоя торфа, следует принимать:</w:t>
-      </w:r>
-    </w:p>
-    <w:p>
-      <w:pPr>
-        <w:jc w:val="center"/>
-      </w:pPr>
-      <w:r>
-        <w:rPr>
-          <w:rStyle w:val="IntenseEmphasis"/>
-          <w:b/>
-        </w:rPr>
-        <w:t>Fneg = u ∙ ∑ ( βi ∙ fsi ∙ hi )</w:t>
-      </w:r>
-    </w:p>
-    <w:p>
-      <w:r>
-        <w:t>где:</w:t>
-      </w:r>
-    </w:p>
-    <w:p>
-      <w:r>
-        <w:t>u = 3.14 ∙ 0.219 м = 0.688 м - периметр поперечного сечения сваи;</w:t>
-      </w:r>
-    </w:p>
-    <w:p>
-      <w:r>
-        <w:t>hni = hi - толщина i-го слоя грунта, м;</w:t>
-      </w:r>
-    </w:p>
-    <w:p>
-      <w:r>
-        <w:t>fni = βi ∙ fsi - отрицательное трение i-го слоя оттаивающего грунта по боковой поверхности сваи;</w:t>
-      </w:r>
-    </w:p>
-    <w:p>
-      <w:r>
-        <w:t>βi - коэффициент, принимаемый по таблице 7.16, либо равный 1.0 для торфа, а также насыпи, fsi которой определено по таблице 7.3;</w:t>
-      </w:r>
-    </w:p>
-    <w:p>
-      <w:r>
-        <w:t>fsi - среднее сопротивление i-го слоя грунта на боковой поверхности зонда принятое с коэффициентом: для торфа - 1.0, для насыпи - 0.4, тс/м2;</w:t>
-      </w:r>
-    </w:p>
-    <w:p>
-      <w:r>
-        <w:t>βi ∙ fsi ∙ hi :</w:t>
-      </w:r>
-    </w:p>
-    <w:p>
-      <w:pPr>
-        <w:jc w:val="center"/>
-      </w:pPr>
-      <w:r>
-        <w:t>слой № 1  -  0.750 ∙ 2.039 т⁄м2 ∙ 2.00 м = 3.0590 тс/м</w:t>
-      </w:r>
-    </w:p>
-    <w:p>
-      <w:pPr>
-        <w:jc w:val="center"/>
-      </w:pPr>
-      <w:r>
-        <w:t>слой № 2  -  0.750 ∙ 1.020 т⁄м2 ∙ 3.00 м = 2.2940 тс/м</w:t>
-      </w:r>
-    </w:p>
-    <w:p>
-      <w:pPr>
-        <w:jc w:val="center"/>
-      </w:pPr>
-      <w:r>
-        <w:t>слой № 3  -  0.652 ∙ 3.365 т⁄м2 ∙ 2.00 м = 4.3910 тс/м</w:t>
-      </w:r>
-    </w:p>
-    <w:p>
-      <w:pPr>
-        <w:jc w:val="center"/>
-      </w:pPr>
-      <w:r>
-        <w:t>слой № 4  -  0.675 ∙ 3.059 т⁄м2 ∙ 8.00 м = 16.519 тс/м</w:t>
-      </w:r>
-    </w:p>
-    <w:p>
-      <w:r>
-        <w:t>∑ ( βi ∙ fsi ∙ hi ) = 3.059 тс/м + 2.294 тс/м + 4.391 тс/м + 16.519 тс/м = 26.263 тс/м</w:t>
-      </w:r>
-    </w:p>
-    <w:p>
-      <w:pPr>
-        <w:jc w:val="center"/>
-      </w:pPr>
-      <w:r>
-        <w:rPr>
-          <w:rStyle w:val="IntenseEmphasis"/>
-          <w:b/>
-        </w:rPr>
-        <w:t>Fneg = 0.688 м ∙ 26.263 тс/м = 18.069 тс</w:t>
+        <w:t>Fneg = 0.688 м ∙ 0.051 тс/м = 0.035 тс</w:t>
       </w:r>
     </w:p>
     <w:p>
@@ -539,8 +411,16 @@
       </w:r>
     </w:p>
     <w:p>
+      <w:pPr>
+        <w:jc w:val="center"/>
+      </w:pPr>
       <w:r>
-        <w:t>∑ ( βi ∙ fsi ∙ hi ) =  = 0 тс/м</w:t>
+        <w:t>слой № 3  -  0.675 ∙ 3.059 т⁄м2 ∙ 2.00 м = 4.1300 тс/м</w:t>
+      </w:r>
+    </w:p>
+    <w:p>
+      <w:r>
+        <w:t>∑ ( βi ∙ fsi ∙ hi ) = 4.13 тс/м = 4.13 тс/м</w:t>
       </w:r>
     </w:p>
     <w:p>
@@ -552,7 +432,7 @@
           <w:rStyle w:val="IntenseEmphasis"/>
           <w:b/>
         </w:rPr>
-        <w:t>Frf = 0.688 ∙ 0 = 0.0 тс</w:t>
+        <w:t>Frf = 0.688 ∙ 4.13 = 2.841 тс</w:t>
       </w:r>
     </w:p>
     <w:p>
@@ -594,7 +474,7 @@
     </w:p>
     <w:p>
       <w:r>
-        <w:t>F = 0.749 ∙ 0.9 = 0.674 тс - расчетная нагрузка на сваю, принимаемая с коэффициентом 0,9 по наиболее невыгодному сочетанию нагрузок и воздействий, включая выдергивающие (ветровые, крановые и т. п.);</w:t>
+        <w:t>F = 0.458 ∙ 0.9 = 0.412 тс - расчетная нагрузка на сваю, принимаемая с коэффициентом 0,9 по наиболее невыгодному сочетанию нагрузок и воздействий, включая выдергивающие (ветровые, крановые и т. п.);</w:t>
       </w:r>
     </w:p>
     <w:p>
@@ -609,7 +489,7 @@
     </w:p>
     <w:p>
       <w:r>
-        <w:t>Frf = 0.0 тс - расчетное значение силы, удерживающей сваю от выпучивания вследствие трения его боковой поверхности о талый грунт, лежащий ниже расчетной глубины промерзания, кН, принять по указаниям Ж.4;</w:t>
+        <w:t>Frf = 2.841 тс - расчетное значение силы, удерживающей сваю от выпучивания вследствие трения его боковой поверхности о талый грунт, лежащий ниже расчетной глубины промерзания, кН, принять по указаниям Ж.4;</w:t>
       </w:r>
     </w:p>
     <w:p>
@@ -621,7 +501,7 @@
           <w:rStyle w:val="IntenseEmphasis"/>
           <w:b/>
         </w:rPr>
-        <w:t>0.4 ∙ 11.0 тс/м2 ∙ 0.344 м2 - 0.674 тс ≤ 0.0 тс ∙ 1.0 / 1.1</w:t>
+        <w:t>0.4 ∙ 11.0 тс/м2 ∙ 0.344 м2 - 0.412 тс ≤ 2.841 тс ∙ 1.0 / 1.1</w:t>
       </w:r>
     </w:p>
     <w:p>
@@ -633,7 +513,7 @@
           <w:rStyle w:val="IntenseEmphasis"/>
           <w:b/>
         </w:rPr>
-        <w:t>0.839 тс ≤ 0.0 тс</w:t>
+        <w:t>1.101 тс ≤ 2.583 тс</w:t>
       </w:r>
     </w:p>
     <w:p>
@@ -682,17 +562,17 @@
     </w:p>
     <w:p>
       <w:r>
-        <w:t>Rs = β1 ∙ qs = 0.77  ∙ 305.915 тc/м2 = 235.554 тc/м2 - предельное сопротивление грунта под нижним концом сваи по данным зондирования в рассматриваемой точке;</w:t>
+        <w:t>Rs = β1 ∙ qs = 0.61  ∙ 611.83 тc/м2 = 373.216 тc/м2 - предельное сопротивление грунта под нижним концом сваи по данным зондирования в рассматриваемой точке;</w:t>
       </w:r>
     </w:p>
     <w:p>
       <w:r>
-        <w:t>β1 = 0.77 - коэффициент перехода от qs к Rs, принимаемый по таблице 7.16 независимо от типа зонда по ГОСТ 19912;</w:t>
+        <w:t>β1 = 0.61 - коэффициент перехода от qs к Rs, принимаемый по таблице 7.16 независимо от типа зонда по ГОСТ 19912;</w:t>
       </w:r>
     </w:p>
     <w:p>
       <w:r>
-        <w:t>qs = 305.915 тc/м2 - среднее значение сопротивления грунта под наконечником зонда;</w:t>
+        <w:t>qs = 611.83 тc/м2 - среднее значение сопротивления грунта под наконечником зонда;</w:t>
       </w:r>
     </w:p>
     <w:p>
@@ -707,7 +587,7 @@
     </w:p>
     <w:p>
       <w:r>
-        <w:t>h = 0 м - глубина погружения сваи от поверхности грунта около сваи;</w:t>
+        <w:t>h = 2.0 м - глубина погружения сваи от поверхности грунта около сваи;</w:t>
       </w:r>
     </w:p>
     <w:p>
@@ -736,8 +616,16 @@
       </w:r>
     </w:p>
     <w:p>
+      <w:pPr>
+        <w:jc w:val="center"/>
+      </w:pPr>
       <w:r>
-        <w:t>∑ ( βi ∙ fsi ∙ hi ) =  = 0 тс/м</w:t>
+        <w:t>слой № 3  -  0.675 ∙ 3.059 т⁄м2 ∙ 2.00 м = 4.1300 тс/м</w:t>
+      </w:r>
+    </w:p>
+    <w:p>
+      <w:r>
+        <w:t>∑ ( βi ∙ fsi ∙ hi ) = 4.13 тс/м = 4.13 тс/м</w:t>
       </w:r>
     </w:p>
     <w:p>
@@ -754,7 +642,7 @@
           <w:rStyle w:val="IntenseEmphasis"/>
           <w:b/>
         </w:rPr>
-        <w:t>fu = 235.554 тc/м2 ∙ 0.0377 м2 + 0 тc/м ∙ 0.688 м = 8.873 тс</w:t>
+        <w:t>fu = 373.216 тc/м2 ∙ 0.0377 м2 + 4.13 тc/м ∙ 0.688 м = 16.9 тс</w:t>
       </w:r>
     </w:p>
     <w:p>
@@ -771,7 +659,7 @@
           <w:rStyle w:val="IntenseEmphasis"/>
           <w:b/>
         </w:rPr>
-        <w:t>fu = 0 тc/м ∙ 0.688 м = 0.0 тс</w:t>
+        <w:t>fu = 4.13 тc/м ∙ 0.688 м = 2.841 тс</w:t>
       </w:r>
     </w:p>
     <w:p>
@@ -825,7 +713,7 @@
           <w:rStyle w:val="IntenseEmphasis"/>
           <w:b/>
         </w:rPr>
-        <w:t>Fd = 1.0 ∙ 8.873 тс / 1.0 = 8.873 тс</w:t>
+        <w:t>Fd = 1.0 ∙ 16.9 тс / 1.0 = 16.9 тс</w:t>
       </w:r>
     </w:p>
     <w:p>
@@ -842,7 +730,7 @@
           <w:rStyle w:val="IntenseEmphasis"/>
           <w:b/>
         </w:rPr>
-        <w:t>Fd = 0.8 ∙ 0.0 тс / 1.0 = 0.0 тс</w:t>
+        <w:t>Fd = 0.8 ∙ 2.841 тс / 1.0 = 2.273 тс</w:t>
       </w:r>
     </w:p>
     <w:p>
@@ -880,7 +768,7 @@
     <w:p>
       <w:r>
         <w:tab/>
-        <w:t>N = Nc + Fneg = 2.749 тс + 18.069 тс = 20.818 тс</w:t>
+        <w:t>N = Nc + Fneg = 1.458 тс + 0.035 тс = 1.493 тс</w:t>
       </w:r>
     </w:p>
     <w:p>
@@ -891,7 +779,7 @@
     <w:p>
       <w:r>
         <w:tab/>
-        <w:t>N = Nв = 0.251 тс;</w:t>
+        <w:t>N = Nв = 1.542 тс;</w:t>
       </w:r>
     </w:p>
     <w:p>
@@ -923,7 +811,7 @@
           <w:rStyle w:val="IntenseEmphasis"/>
           <w:b/>
         </w:rPr>
-        <w:t xml:space="preserve">20.818 тс ≤ 8.873 тс / 1.0 / 1.25 = 7.098 тс </w:t>
+        <w:t xml:space="preserve">1.493 тс ≤ 16.9 тс / 1.0 / 1.25 = 13.52 тс </w:t>
       </w:r>
     </w:p>
     <w:p>
@@ -940,7 +828,7 @@
           <w:rStyle w:val="IntenseEmphasis"/>
           <w:b/>
         </w:rPr>
-        <w:t xml:space="preserve">0.251 тс ≤ 0.0 тс / 1.0 / 1.6 = 0.0 тс </w:t>
+        <w:t xml:space="preserve">1.542 тс ≤ 2.273 тс / 1.0 / 1.6 = 1.421 тс </w:t>
       </w:r>
     </w:p>
     <w:p>
@@ -950,32 +838,32 @@
     </w:p>
     <w:p>
       <w:r>
-        <w:t>Расчетная сжимающая нагрузка на сваю с учетом негативной силы трения грунтов: 20.82 тс</w:t>
+        <w:t>Расчетная сжимающая нагрузка на сваю с учетом негативной силы трения грунтов: 1.49 тс</w:t>
       </w:r>
     </w:p>
     <w:p>
       <w:r>
-        <w:t>Максимально допустимая нагрузка при сжатии: 7.1 тс</w:t>
+        <w:t>Максимально допустимая нагрузка при сжатии: 13.52 тс</w:t>
       </w:r>
     </w:p>
     <w:p>
       <w:r>
-        <w:t>Расчетная выдергивающая нагрузка на сваю: 0.25 тс</w:t>
+        <w:t>Расчетная выдергивающая нагрузка на сваю: 1.54 тс</w:t>
       </w:r>
     </w:p>
     <w:p>
       <w:r>
-        <w:t>Максимально допустимая нагрузка при выдергивании: 0.0 тс</w:t>
+        <w:t>Максимально допустимая нагрузка при выдергивании: 1.42 тс</w:t>
       </w:r>
     </w:p>
     <w:p>
       <w:r>
-        <w:t>Расчетная выдергивающая нагрузка от сил морозного пучения грунта: 0.84 тс</w:t>
+        <w:t>Расчетная выдергивающая нагрузка от сил морозного пучения грунта: 1.1 тс</w:t>
       </w:r>
     </w:p>
     <w:p>
       <w:r>
-        <w:t>Расчетная удерживающая сила по боковой поверхности свай: 0.0 тс</w:t>
+        <w:t>Расчетная удерживающая сила по боковой поверхности свай: 2.58 тс</w:t>
       </w:r>
     </w:p>
     <w:sectPr>

</xml_diff>